<commit_message>
Tabella nuove schermate 0.1
</commit_message>
<xml_diff>
--- a/Schermate Principali.docx
+++ b/Schermate Principali.docx
@@ -2,6 +2,521 @@
 <file path=word/document.xml><?xml version="1.0" encoding="utf-8"?>
 <w:document xmlns:wpc="http://schemas.microsoft.com/office/word/2010/wordprocessingCanvas" xmlns:cx="http://schemas.microsoft.com/office/drawing/2014/chartex" xmlns:cx1="http://schemas.microsoft.com/office/drawing/2015/9/8/chartex" xmlns:cx2="http://schemas.microsoft.com/office/drawing/2015/10/21/chartex" xmlns:cx3="http://schemas.microsoft.com/office/drawing/2016/5/9/chartex" xmlns:cx4="http://schemas.microsoft.com/office/drawing/2016/5/10/chartex" xmlns:cx5="http://schemas.microsoft.com/office/drawing/2016/5/11/chartex" xmlns:cx6="http://schemas.microsoft.com/office/drawing/2016/5/12/chartex" xmlns:cx7="http://schemas.microsoft.com/office/drawing/2016/5/13/chartex" xmlns:cx8="http://schemas.microsoft.com/office/drawing/2016/5/14/chartex" xmlns:mc="http://schemas.openxmlformats.org/markup-compatibility/2006" xmlns:aink="http://schemas.microsoft.com/office/drawing/2016/ink" xmlns:am3d="http://schemas.microsoft.com/office/drawing/2017/model3d" xmlns:o="urn:schemas-microsoft-com:office:office" xmlns:r="http://schemas.openxmlformats.org/officeDocument/2006/relationships" xmlns:m="http://schemas.openxmlformats.org/officeDocument/2006/math" xmlns:v="urn:schemas-microsoft-com:vml" xmlns:wp14="http://schemas.microsoft.com/office/word/2010/wordprocessingDrawing" xmlns:wp="http://schemas.openxmlformats.org/drawingml/2006/wordprocessingDrawing" xmlns:w10="urn:schemas-microsoft-com:office:word" xmlns:w="http://schemas.openxmlformats.org/wordprocessingml/2006/main" xmlns:w14="http://schemas.microsoft.com/office/word/2010/wordml" xmlns:w15="http://schemas.microsoft.com/office/word/2012/wordml" xmlns:w16cid="http://schemas.microsoft.com/office/word/2016/wordml/cid" xmlns:w16se="http://schemas.microsoft.com/office/word/2015/wordml/symex" xmlns:wpg="http://schemas.microsoft.com/office/word/2010/wordprocessingGroup" xmlns:wpi="http://schemas.microsoft.com/office/word/2010/wordprocessingInk" xmlns:wne="http://schemas.microsoft.com/office/word/2006/wordml" xmlns:wps="http://schemas.microsoft.com/office/word/2010/wordprocessingShape" mc:Ignorable="w14 w15 w16se w16cid wp14">
   <w:body>
+    <w:sdt>
+      <w:sdtPr>
+        <w:id w:val="-1269003281"/>
+        <w:docPartObj>
+          <w:docPartGallery w:val="Table of Contents"/>
+          <w:docPartUnique/>
+        </w:docPartObj>
+      </w:sdtPr>
+      <w:sdtEndPr>
+        <w:rPr>
+          <w:rFonts w:asciiTheme="minorHAnsi" w:eastAsiaTheme="minorHAnsi" w:hAnsiTheme="minorHAnsi" w:cstheme="minorBidi"/>
+          <w:b/>
+          <w:bCs/>
+          <w:color w:val="auto"/>
+          <w:sz w:val="22"/>
+          <w:szCs w:val="22"/>
+          <w:lang w:eastAsia="en-US"/>
+        </w:rPr>
+      </w:sdtEndPr>
+      <w:sdtContent>
+        <w:p>
+          <w:pPr>
+            <w:pStyle w:val="Titolosommario"/>
+            <w:shd w:val="clear" w:color="auto" w:fill="2F5496" w:themeFill="accent1" w:themeFillShade="BF"/>
+            <w:rPr>
+              <w:color w:val="FFFFFF" w:themeColor="background1"/>
+            </w:rPr>
+          </w:pPr>
+          <w:r>
+            <w:rPr>
+              <w:color w:val="FFFFFF" w:themeColor="background1"/>
+            </w:rPr>
+            <w:t>INDICE</w:t>
+          </w:r>
+        </w:p>
+        <w:p>
+          <w:pPr>
+            <w:pStyle w:val="Sommario1"/>
+            <w:tabs>
+              <w:tab w:val="right" w:leader="dot" w:pos="9628"/>
+            </w:tabs>
+            <w:rPr>
+              <w:rFonts w:eastAsiaTheme="minorEastAsia"/>
+              <w:noProof/>
+              <w:lang w:eastAsia="it-IT"/>
+            </w:rPr>
+          </w:pPr>
+          <w:r>
+            <w:fldChar w:fldCharType="begin"/>
+          </w:r>
+          <w:r>
+            <w:instrText xml:space="preserve"> TOC \o "1-3" \h \z \u </w:instrText>
+          </w:r>
+          <w:r>
+            <w:fldChar w:fldCharType="separate"/>
+          </w:r>
+          <w:hyperlink w:anchor="_Toc115536749" w:history="1">
+            <w:r>
+              <w:rPr>
+                <w:rStyle w:val="Collegamentoipertestuale"/>
+                <w:noProof/>
+              </w:rPr>
+              <w:t>Tabella Riassuntiva</w:t>
+            </w:r>
+            <w:r>
+              <w:rPr>
+                <w:noProof/>
+                <w:webHidden/>
+              </w:rPr>
+              <w:tab/>
+            </w:r>
+            <w:r>
+              <w:rPr>
+                <w:noProof/>
+                <w:webHidden/>
+              </w:rPr>
+              <w:fldChar w:fldCharType="begin"/>
+            </w:r>
+            <w:r>
+              <w:rPr>
+                <w:noProof/>
+                <w:webHidden/>
+              </w:rPr>
+              <w:instrText xml:space="preserve"> PAGEREF _Toc115536749 \h </w:instrText>
+            </w:r>
+            <w:r>
+              <w:rPr>
+                <w:noProof/>
+                <w:webHidden/>
+              </w:rPr>
+            </w:r>
+            <w:r>
+              <w:rPr>
+                <w:noProof/>
+                <w:webHidden/>
+              </w:rPr>
+              <w:fldChar w:fldCharType="separate"/>
+            </w:r>
+            <w:r>
+              <w:rPr>
+                <w:noProof/>
+                <w:webHidden/>
+              </w:rPr>
+              <w:t>2</w:t>
+            </w:r>
+            <w:r>
+              <w:rPr>
+                <w:noProof/>
+                <w:webHidden/>
+              </w:rPr>
+              <w:fldChar w:fldCharType="end"/>
+            </w:r>
+          </w:hyperlink>
+        </w:p>
+        <w:p>
+          <w:pPr>
+            <w:pStyle w:val="Sommario1"/>
+            <w:tabs>
+              <w:tab w:val="right" w:leader="dot" w:pos="9628"/>
+            </w:tabs>
+            <w:rPr>
+              <w:rFonts w:eastAsiaTheme="minorEastAsia"/>
+              <w:noProof/>
+              <w:lang w:eastAsia="it-IT"/>
+            </w:rPr>
+          </w:pPr>
+          <w:hyperlink w:anchor="_Toc115536750" w:history="1">
+            <w:r>
+              <w:rPr>
+                <w:rStyle w:val="Collegamentoipertestuale"/>
+                <w:noProof/>
+              </w:rPr>
+              <w:t>Cambiamenti rispetto alla vecchia versione</w:t>
+            </w:r>
+            <w:r>
+              <w:rPr>
+                <w:noProof/>
+                <w:webHidden/>
+              </w:rPr>
+              <w:tab/>
+            </w:r>
+            <w:r>
+              <w:rPr>
+                <w:noProof/>
+                <w:webHidden/>
+              </w:rPr>
+              <w:fldChar w:fldCharType="begin"/>
+            </w:r>
+            <w:r>
+              <w:rPr>
+                <w:noProof/>
+                <w:webHidden/>
+              </w:rPr>
+              <w:instrText xml:space="preserve"> PAGEREF _Toc115536750 \h </w:instrText>
+            </w:r>
+            <w:r>
+              <w:rPr>
+                <w:noProof/>
+                <w:webHidden/>
+              </w:rPr>
+            </w:r>
+            <w:r>
+              <w:rPr>
+                <w:noProof/>
+                <w:webHidden/>
+              </w:rPr>
+              <w:fldChar w:fldCharType="separate"/>
+            </w:r>
+            <w:r>
+              <w:rPr>
+                <w:noProof/>
+                <w:webHidden/>
+              </w:rPr>
+              <w:t>3</w:t>
+            </w:r>
+            <w:r>
+              <w:rPr>
+                <w:noProof/>
+                <w:webHidden/>
+              </w:rPr>
+              <w:fldChar w:fldCharType="end"/>
+            </w:r>
+          </w:hyperlink>
+        </w:p>
+        <w:p>
+          <w:pPr>
+            <w:pStyle w:val="Sommario1"/>
+            <w:tabs>
+              <w:tab w:val="right" w:leader="dot" w:pos="9628"/>
+            </w:tabs>
+            <w:rPr>
+              <w:rFonts w:eastAsiaTheme="minorEastAsia"/>
+              <w:noProof/>
+              <w:lang w:eastAsia="it-IT"/>
+            </w:rPr>
+          </w:pPr>
+          <w:hyperlink w:anchor="_Toc115536751" w:history="1">
+            <w:r>
+              <w:rPr>
+                <w:rStyle w:val="Collegamentoipertestuale"/>
+                <w:noProof/>
+              </w:rPr>
+              <w:t>Criticità</w:t>
+            </w:r>
+            <w:r>
+              <w:rPr>
+                <w:noProof/>
+                <w:webHidden/>
+              </w:rPr>
+              <w:tab/>
+            </w:r>
+            <w:r>
+              <w:rPr>
+                <w:noProof/>
+                <w:webHidden/>
+              </w:rPr>
+              <w:fldChar w:fldCharType="begin"/>
+            </w:r>
+            <w:r>
+              <w:rPr>
+                <w:noProof/>
+                <w:webHidden/>
+              </w:rPr>
+              <w:instrText xml:space="preserve"> PAGEREF _Toc115536751 \h </w:instrText>
+            </w:r>
+            <w:r>
+              <w:rPr>
+                <w:noProof/>
+                <w:webHidden/>
+              </w:rPr>
+            </w:r>
+            <w:r>
+              <w:rPr>
+                <w:noProof/>
+                <w:webHidden/>
+              </w:rPr>
+              <w:fldChar w:fldCharType="separate"/>
+            </w:r>
+            <w:r>
+              <w:rPr>
+                <w:noProof/>
+                <w:webHidden/>
+              </w:rPr>
+              <w:t>3</w:t>
+            </w:r>
+            <w:r>
+              <w:rPr>
+                <w:noProof/>
+                <w:webHidden/>
+              </w:rPr>
+              <w:fldChar w:fldCharType="end"/>
+            </w:r>
+          </w:hyperlink>
+        </w:p>
+        <w:p>
+          <w:r>
+            <w:rPr>
+              <w:b/>
+              <w:bCs/>
+            </w:rPr>
+            <w:fldChar w:fldCharType="end"/>
+          </w:r>
+        </w:p>
+      </w:sdtContent>
+    </w:sdt>
+    <w:p>
+      <w:pPr>
+        <w:spacing w:line="276" w:lineRule="auto"/>
+        <w:rPr>
+          <w:sz w:val="20"/>
+        </w:rPr>
+      </w:pPr>
+    </w:p>
+    <w:p>
+      <w:pPr>
+        <w:spacing w:line="276" w:lineRule="auto"/>
+        <w:rPr>
+          <w:sz w:val="20"/>
+        </w:rPr>
+      </w:pPr>
+    </w:p>
+    <w:p>
+      <w:pPr>
+        <w:spacing w:line="276" w:lineRule="auto"/>
+        <w:rPr>
+          <w:sz w:val="20"/>
+        </w:rPr>
+      </w:pPr>
+    </w:p>
+    <w:p>
+      <w:pPr>
+        <w:spacing w:line="276" w:lineRule="auto"/>
+        <w:rPr>
+          <w:sz w:val="20"/>
+        </w:rPr>
+      </w:pPr>
+    </w:p>
+    <w:p>
+      <w:pPr>
+        <w:spacing w:line="276" w:lineRule="auto"/>
+        <w:rPr>
+          <w:sz w:val="20"/>
+        </w:rPr>
+      </w:pPr>
+    </w:p>
+    <w:p>
+      <w:pPr>
+        <w:spacing w:line="276" w:lineRule="auto"/>
+        <w:rPr>
+          <w:sz w:val="20"/>
+        </w:rPr>
+      </w:pPr>
+    </w:p>
+    <w:p>
+      <w:pPr>
+        <w:spacing w:line="276" w:lineRule="auto"/>
+        <w:rPr>
+          <w:sz w:val="20"/>
+        </w:rPr>
+      </w:pPr>
+    </w:p>
+    <w:p>
+      <w:pPr>
+        <w:spacing w:line="276" w:lineRule="auto"/>
+        <w:rPr>
+          <w:sz w:val="20"/>
+        </w:rPr>
+      </w:pPr>
+    </w:p>
+    <w:p>
+      <w:pPr>
+        <w:spacing w:line="276" w:lineRule="auto"/>
+        <w:rPr>
+          <w:sz w:val="20"/>
+        </w:rPr>
+      </w:pPr>
+    </w:p>
+    <w:p>
+      <w:pPr>
+        <w:spacing w:line="276" w:lineRule="auto"/>
+        <w:rPr>
+          <w:sz w:val="20"/>
+        </w:rPr>
+      </w:pPr>
+    </w:p>
+    <w:p>
+      <w:pPr>
+        <w:spacing w:line="276" w:lineRule="auto"/>
+        <w:rPr>
+          <w:sz w:val="20"/>
+        </w:rPr>
+      </w:pPr>
+    </w:p>
+    <w:p>
+      <w:pPr>
+        <w:spacing w:line="276" w:lineRule="auto"/>
+        <w:rPr>
+          <w:sz w:val="20"/>
+        </w:rPr>
+      </w:pPr>
+    </w:p>
+    <w:p>
+      <w:pPr>
+        <w:spacing w:line="276" w:lineRule="auto"/>
+        <w:rPr>
+          <w:sz w:val="20"/>
+        </w:rPr>
+      </w:pPr>
+    </w:p>
+    <w:p>
+      <w:pPr>
+        <w:spacing w:line="276" w:lineRule="auto"/>
+        <w:rPr>
+          <w:sz w:val="20"/>
+        </w:rPr>
+      </w:pPr>
+    </w:p>
+    <w:p>
+      <w:pPr>
+        <w:spacing w:line="276" w:lineRule="auto"/>
+        <w:rPr>
+          <w:sz w:val="20"/>
+        </w:rPr>
+      </w:pPr>
+    </w:p>
+    <w:p>
+      <w:pPr>
+        <w:spacing w:line="276" w:lineRule="auto"/>
+        <w:rPr>
+          <w:sz w:val="20"/>
+        </w:rPr>
+      </w:pPr>
+    </w:p>
+    <w:p>
+      <w:pPr>
+        <w:spacing w:line="276" w:lineRule="auto"/>
+        <w:rPr>
+          <w:sz w:val="20"/>
+        </w:rPr>
+      </w:pPr>
+    </w:p>
+    <w:p>
+      <w:pPr>
+        <w:spacing w:line="276" w:lineRule="auto"/>
+        <w:rPr>
+          <w:sz w:val="20"/>
+        </w:rPr>
+      </w:pPr>
+    </w:p>
+    <w:p>
+      <w:pPr>
+        <w:spacing w:line="276" w:lineRule="auto"/>
+        <w:rPr>
+          <w:sz w:val="20"/>
+        </w:rPr>
+      </w:pPr>
+    </w:p>
+    <w:p>
+      <w:pPr>
+        <w:spacing w:line="276" w:lineRule="auto"/>
+        <w:rPr>
+          <w:sz w:val="20"/>
+        </w:rPr>
+      </w:pPr>
+    </w:p>
+    <w:p>
+      <w:pPr>
+        <w:spacing w:line="276" w:lineRule="auto"/>
+        <w:rPr>
+          <w:sz w:val="20"/>
+        </w:rPr>
+      </w:pPr>
+    </w:p>
+    <w:p>
+      <w:pPr>
+        <w:spacing w:line="276" w:lineRule="auto"/>
+        <w:rPr>
+          <w:sz w:val="20"/>
+        </w:rPr>
+      </w:pPr>
+    </w:p>
+    <w:p>
+      <w:pPr>
+        <w:spacing w:line="276" w:lineRule="auto"/>
+        <w:rPr>
+          <w:sz w:val="20"/>
+        </w:rPr>
+      </w:pPr>
+    </w:p>
+    <w:p>
+      <w:pPr>
+        <w:spacing w:line="276" w:lineRule="auto"/>
+        <w:rPr>
+          <w:sz w:val="20"/>
+        </w:rPr>
+      </w:pPr>
+    </w:p>
+    <w:p>
+      <w:pPr>
+        <w:spacing w:line="276" w:lineRule="auto"/>
+        <w:rPr>
+          <w:sz w:val="20"/>
+        </w:rPr>
+      </w:pPr>
+    </w:p>
+    <w:p>
+      <w:pPr>
+        <w:spacing w:line="276" w:lineRule="auto"/>
+        <w:rPr>
+          <w:sz w:val="20"/>
+        </w:rPr>
+      </w:pPr>
+    </w:p>
+    <w:p>
+      <w:pPr>
+        <w:spacing w:line="276" w:lineRule="auto"/>
+        <w:rPr>
+          <w:sz w:val="20"/>
+        </w:rPr>
+      </w:pPr>
+    </w:p>
+    <w:p>
+      <w:pPr>
+        <w:pStyle w:val="Titolo1"/>
+        <w:shd w:val="clear" w:color="auto" w:fill="2F5496" w:themeFill="accent1" w:themeFillShade="BF"/>
+        <w:spacing w:before="0" w:line="240" w:lineRule="auto"/>
+        <w:rPr>
+          <w:color w:val="FFFFFF" w:themeColor="background1"/>
+        </w:rPr>
+      </w:pPr>
+      <w:bookmarkStart w:id="0" w:name="_Toc115536749"/>
+      <w:r>
+        <w:rPr>
+          <w:b w:val="0"/>
+          <w:color w:val="FFFFFF" w:themeColor="background1"/>
+        </w:rPr>
+        <w:lastRenderedPageBreak/>
+        <w:t>Tabella</w:t>
+      </w:r>
+      <w:r>
+        <w:rPr>
+          <w:color w:val="FFFFFF" w:themeColor="background1"/>
+        </w:rPr>
+        <w:t xml:space="preserve"> </w:t>
+      </w:r>
+      <w:r>
+        <w:rPr>
+          <w:b w:val="0"/>
+          <w:color w:val="FFFFFF" w:themeColor="background1"/>
+        </w:rPr>
+        <w:t>Riassuntiva</w:t>
+      </w:r>
+      <w:bookmarkEnd w:id="0"/>
+    </w:p>
+    <w:p/>
     <w:tbl>
       <w:tblPr>
         <w:tblStyle w:val="Grigliatabella"/>
@@ -72,13 +587,7 @@
               <w:rPr>
                 <w:sz w:val="20"/>
               </w:rPr>
-              <w:t>F</w:t>
-            </w:r>
-            <w:r>
-              <w:rPr>
-                <w:sz w:val="20"/>
-              </w:rPr>
-              <w:t>UNZIONI</w:t>
+              <w:t>FUNZIONI</w:t>
             </w:r>
           </w:p>
         </w:tc>
@@ -178,8 +687,6 @@
               </w:rPr>
               <w:t>Creazione e pubblicazione di annunci per la bacheca</w:t>
             </w:r>
-            <w:bookmarkStart w:id="0" w:name="_GoBack"/>
-            <w:bookmarkEnd w:id="0"/>
           </w:p>
           <w:p>
             <w:pPr>
@@ -312,7 +819,47 @@
               <w:rPr>
                 <w:sz w:val="20"/>
               </w:rPr>
-              <w:t xml:space="preserve">Prenotazione lezioni -&gt; con messaggio che </w:t>
+              <w:t xml:space="preserve">Log-in -&gt; apertura </w:t>
+            </w:r>
+            <w:r>
+              <w:rPr>
+                <w:sz w:val="20"/>
+                <w:shd w:val="clear" w:color="auto" w:fill="BDD6EE" w:themeFill="accent5" w:themeFillTint="66"/>
+              </w:rPr>
+              <w:t>schermata Log-in</w:t>
+            </w:r>
+            <w:r>
+              <w:rPr>
+                <w:sz w:val="20"/>
+              </w:rPr>
+              <w:t xml:space="preserve"> (che non faremo) (?)</w:t>
+            </w:r>
+          </w:p>
+          <w:p>
+            <w:pPr>
+              <w:spacing w:line="276" w:lineRule="auto"/>
+              <w:rPr>
+                <w:sz w:val="20"/>
+              </w:rPr>
+            </w:pPr>
+          </w:p>
+          <w:p>
+            <w:pPr>
+              <w:pStyle w:val="Paragrafoelenco"/>
+              <w:numPr>
+                <w:ilvl w:val="0"/>
+                <w:numId w:val="16"/>
+              </w:numPr>
+              <w:spacing w:line="276" w:lineRule="auto"/>
+              <w:rPr>
+                <w:sz w:val="20"/>
+              </w:rPr>
+            </w:pPr>
+            <w:r>
+              <w:rPr>
+                <w:sz w:val="20"/>
+              </w:rPr>
+              <w:t xml:space="preserve">Menu a tendina </w:t>
             </w:r>
           </w:p>
           <w:p>
@@ -331,134 +878,14 @@
               <w:rPr>
                 <w:sz w:val="20"/>
               </w:rPr>
-              <w:t>Acquisto Skipass -&gt; con messaggio che bisogna fare il log-in</w:t>
-            </w:r>
-          </w:p>
-          <w:p>
-            <w:pPr>
-              <w:pStyle w:val="Paragrafoelenco"/>
-              <w:numPr>
-                <w:ilvl w:val="0"/>
-                <w:numId w:val="12"/>
-              </w:numPr>
-              <w:spacing w:line="276" w:lineRule="auto"/>
-              <w:rPr>
-                <w:sz w:val="20"/>
-              </w:rPr>
-            </w:pPr>
-            <w:r>
-              <w:rPr>
-                <w:sz w:val="20"/>
-              </w:rPr>
-              <w:t xml:space="preserve">Log-in -&gt; apertura </w:t>
-            </w:r>
-            <w:r>
-              <w:rPr>
-                <w:sz w:val="20"/>
-                <w:shd w:val="clear" w:color="auto" w:fill="BDD6EE" w:themeFill="accent5" w:themeFillTint="66"/>
-              </w:rPr>
-              <w:t>schermata Log-in</w:t>
-            </w:r>
-            <w:r>
-              <w:rPr>
-                <w:sz w:val="20"/>
-              </w:rPr>
-              <w:t xml:space="preserve"> (che non faremo) (?)</w:t>
-            </w:r>
-          </w:p>
-          <w:p>
-            <w:pPr>
-              <w:spacing w:line="276" w:lineRule="auto"/>
-              <w:rPr>
-                <w:sz w:val="20"/>
-              </w:rPr>
-            </w:pPr>
-          </w:p>
-          <w:p>
-            <w:pPr>
-              <w:pStyle w:val="Paragrafoelenco"/>
-              <w:numPr>
-                <w:ilvl w:val="0"/>
-                <w:numId w:val="16"/>
-              </w:numPr>
-              <w:spacing w:line="276" w:lineRule="auto"/>
-              <w:rPr>
-                <w:sz w:val="20"/>
-              </w:rPr>
-            </w:pPr>
-            <w:r>
-              <w:rPr>
-                <w:sz w:val="20"/>
-              </w:rPr>
-              <w:t>Menu</w:t>
-            </w:r>
-            <w:r>
-              <w:rPr>
-                <w:sz w:val="20"/>
-              </w:rPr>
-              <w:t xml:space="preserve"> a tendina </w:t>
-            </w:r>
-          </w:p>
-          <w:p>
-            <w:pPr>
-              <w:pStyle w:val="Paragrafoelenco"/>
-              <w:numPr>
-                <w:ilvl w:val="0"/>
-                <w:numId w:val="12"/>
-              </w:numPr>
-              <w:spacing w:line="276" w:lineRule="auto"/>
-              <w:rPr>
-                <w:sz w:val="20"/>
-              </w:rPr>
-            </w:pPr>
-            <w:r>
-              <w:rPr>
-                <w:sz w:val="20"/>
-              </w:rPr>
               <w:t>Stato impianti</w:t>
             </w:r>
           </w:p>
           <w:p>
             <w:pPr>
               <w:pStyle w:val="Paragrafoelenco"/>
-              <w:numPr>
-                <w:ilvl w:val="0"/>
-                <w:numId w:val="12"/>
-              </w:numPr>
-              <w:spacing w:line="276" w:lineRule="auto"/>
-              <w:rPr>
-                <w:sz w:val="20"/>
-              </w:rPr>
-            </w:pPr>
-            <w:r>
-              <w:rPr>
-                <w:sz w:val="20"/>
-              </w:rPr>
-              <w:t>Proprie statistiche -&gt; messaggio che bisogna fare il log-in</w:t>
-            </w:r>
-          </w:p>
-          <w:p>
-            <w:pPr>
-              <w:pStyle w:val="Paragrafoelenco"/>
-              <w:numPr>
-                <w:ilvl w:val="0"/>
-                <w:numId w:val="12"/>
-              </w:numPr>
-              <w:spacing w:line="276" w:lineRule="auto"/>
-              <w:rPr>
-                <w:sz w:val="20"/>
-              </w:rPr>
-            </w:pPr>
-            <w:r>
-              <w:rPr>
-                <w:sz w:val="20"/>
-              </w:rPr>
-              <w:t>(?) Gestione acquisti -&gt; messaggio che bisogna fare il log-in</w:t>
-            </w:r>
-          </w:p>
-          <w:p>
-            <w:pPr>
-              <w:spacing w:line="276" w:lineRule="auto"/>
+              <w:spacing w:line="276" w:lineRule="auto"/>
+              <w:ind w:left="1068"/>
               <w:rPr>
                 <w:sz w:val="20"/>
               </w:rPr>
@@ -624,26 +1051,34 @@
               <w:rPr>
                 <w:sz w:val="20"/>
               </w:rPr>
-              <w:t xml:space="preserve">Prenotazione lezioni -&gt; </w:t>
-            </w:r>
-            <w:r>
-              <w:rPr>
-                <w:sz w:val="20"/>
-              </w:rPr>
-              <w:t xml:space="preserve">apertura </w:t>
-            </w:r>
-            <w:r>
-              <w:rPr>
-                <w:sz w:val="20"/>
-                <w:shd w:val="clear" w:color="auto" w:fill="BDD6EE" w:themeFill="accent5" w:themeFillTint="66"/>
-              </w:rPr>
-              <w:t>schermata Prenotazioni Lezioni</w:t>
-            </w:r>
-            <w:r>
-              <w:rPr>
-                <w:sz w:val="20"/>
-              </w:rPr>
-              <w:t xml:space="preserve"> </w:t>
+              <w:t>Log-in -&gt; possibilità di uscire dall’account</w:t>
+            </w:r>
+          </w:p>
+          <w:p>
+            <w:pPr>
+              <w:spacing w:line="276" w:lineRule="auto"/>
+              <w:rPr>
+                <w:sz w:val="20"/>
+              </w:rPr>
+            </w:pPr>
+          </w:p>
+          <w:p>
+            <w:pPr>
+              <w:pStyle w:val="Paragrafoelenco"/>
+              <w:numPr>
+                <w:ilvl w:val="0"/>
+                <w:numId w:val="16"/>
+              </w:numPr>
+              <w:spacing w:line="276" w:lineRule="auto"/>
+              <w:rPr>
+                <w:sz w:val="20"/>
+              </w:rPr>
+            </w:pPr>
+            <w:r>
+              <w:rPr>
+                <w:sz w:val="20"/>
+              </w:rPr>
+              <w:t xml:space="preserve">Menu a tendina </w:t>
             </w:r>
           </w:p>
           <w:p>
@@ -662,21 +1097,7 @@
               <w:rPr>
                 <w:sz w:val="20"/>
               </w:rPr>
-              <w:t xml:space="preserve">Acquisto Skipass -&gt; apertura </w:t>
-            </w:r>
-            <w:r>
-              <w:rPr>
-                <w:sz w:val="20"/>
-                <w:shd w:val="clear" w:color="auto" w:fill="BDD6EE" w:themeFill="accent5" w:themeFillTint="66"/>
-              </w:rPr>
-              <w:t xml:space="preserve">schermata </w:t>
-            </w:r>
-            <w:r>
-              <w:rPr>
-                <w:sz w:val="20"/>
-                <w:shd w:val="clear" w:color="auto" w:fill="BDD6EE" w:themeFill="accent5" w:themeFillTint="66"/>
-              </w:rPr>
-              <w:t>Acquisto Skipass</w:t>
+              <w:t>Stato impianti</w:t>
             </w:r>
           </w:p>
           <w:p>
@@ -695,40 +1116,21 @@
               <w:rPr>
                 <w:sz w:val="20"/>
               </w:rPr>
-              <w:t xml:space="preserve">Log-in -&gt; </w:t>
-            </w:r>
-            <w:r>
-              <w:rPr>
-                <w:sz w:val="20"/>
-              </w:rPr>
-              <w:t>possibilità di uscire dall’account</w:t>
-            </w:r>
-          </w:p>
-          <w:p>
-            <w:pPr>
-              <w:spacing w:line="276" w:lineRule="auto"/>
-              <w:rPr>
-                <w:sz w:val="20"/>
-              </w:rPr>
-            </w:pPr>
-          </w:p>
-          <w:p>
-            <w:pPr>
-              <w:pStyle w:val="Paragrafoelenco"/>
-              <w:numPr>
-                <w:ilvl w:val="0"/>
-                <w:numId w:val="16"/>
-              </w:numPr>
-              <w:spacing w:line="276" w:lineRule="auto"/>
-              <w:rPr>
-                <w:sz w:val="20"/>
-              </w:rPr>
-            </w:pPr>
-            <w:r>
-              <w:rPr>
-                <w:sz w:val="20"/>
-              </w:rPr>
-              <w:t xml:space="preserve">Menu a tendina </w:t>
+              <w:t xml:space="preserve">Utente -&gt; apertura </w:t>
+            </w:r>
+            <w:r>
+              <w:rPr>
+                <w:sz w:val="20"/>
+                <w:shd w:val="clear" w:color="auto" w:fill="BDD6EE" w:themeFill="accent5" w:themeFillTint="66"/>
+              </w:rPr>
+              <w:t>schermata</w:t>
+            </w:r>
+            <w:r>
+              <w:rPr>
+                <w:sz w:val="20"/>
+                <w:shd w:val="clear" w:color="auto" w:fill="BDD6EE" w:themeFill="accent5" w:themeFillTint="66"/>
+              </w:rPr>
+              <w:t xml:space="preserve"> Utente</w:t>
             </w:r>
           </w:p>
           <w:p>
@@ -747,7 +1149,20 @@
               <w:rPr>
                 <w:sz w:val="20"/>
               </w:rPr>
-              <w:t>Stato impianti</w:t>
+              <w:t xml:space="preserve">Prenotazione lezioni -&gt; apertura </w:t>
+            </w:r>
+            <w:r>
+              <w:rPr>
+                <w:sz w:val="20"/>
+                <w:shd w:val="clear" w:color="auto" w:fill="BDD6EE" w:themeFill="accent5" w:themeFillTint="66"/>
+              </w:rPr>
+              <w:t>schermata Prenotazioni Lezioni</w:t>
+            </w:r>
+            <w:r>
+              <w:rPr>
+                <w:sz w:val="20"/>
+              </w:rPr>
+              <w:t xml:space="preserve"> </w:t>
             </w:r>
           </w:p>
           <w:p>
@@ -766,56 +1181,21 @@
               <w:rPr>
                 <w:sz w:val="20"/>
               </w:rPr>
-              <w:t>Proprie statistiche</w:t>
-            </w:r>
-            <w:r>
-              <w:rPr>
-                <w:sz w:val="20"/>
-              </w:rPr>
-              <w:t xml:space="preserve"> -&gt; apertura schermata Classifiche (Storico personale + Classifica globale)</w:t>
-            </w:r>
-          </w:p>
-          <w:p>
-            <w:pPr>
-              <w:pStyle w:val="Paragrafoelenco"/>
-              <w:numPr>
-                <w:ilvl w:val="0"/>
-                <w:numId w:val="12"/>
-              </w:numPr>
-              <w:spacing w:line="276" w:lineRule="auto"/>
-              <w:rPr>
-                <w:sz w:val="20"/>
-              </w:rPr>
-            </w:pPr>
-            <w:r>
-              <w:rPr>
-                <w:sz w:val="20"/>
-              </w:rPr>
-              <w:t xml:space="preserve">Gestione acquisti -&gt; </w:t>
-            </w:r>
-            <w:r>
-              <w:rPr>
-                <w:sz w:val="20"/>
-              </w:rPr>
-              <w:t xml:space="preserve">apertura </w:t>
+              <w:t xml:space="preserve">Acquisto Skipass -&gt; apertura </w:t>
             </w:r>
             <w:r>
               <w:rPr>
                 <w:sz w:val="20"/>
                 <w:shd w:val="clear" w:color="auto" w:fill="BDD6EE" w:themeFill="accent5" w:themeFillTint="66"/>
               </w:rPr>
-              <w:t>schermata Propri Acquisti</w:t>
-            </w:r>
-            <w:r>
-              <w:rPr>
-                <w:sz w:val="20"/>
-              </w:rPr>
-              <w:t xml:space="preserve"> (skipass + lezioni prenotate)</w:t>
-            </w:r>
-          </w:p>
-          <w:p>
-            <w:pPr>
-              <w:spacing w:line="276" w:lineRule="auto"/>
+              <w:t>schermata Acquisto Skipass</w:t>
+            </w:r>
+          </w:p>
+          <w:p>
+            <w:pPr>
+              <w:pStyle w:val="Paragrafoelenco"/>
+              <w:spacing w:line="276" w:lineRule="auto"/>
+              <w:ind w:left="1068"/>
               <w:rPr>
                 <w:sz w:val="20"/>
               </w:rPr>
@@ -1051,27 +1431,14 @@
                 <w:sz w:val="20"/>
                 <w:shd w:val="clear" w:color="auto" w:fill="BDD6EE" w:themeFill="accent5" w:themeFillTint="66"/>
               </w:rPr>
-              <w:t>Schermata con i</w:t>
-            </w:r>
-            <w:r>
-              <w:rPr>
-                <w:sz w:val="20"/>
-              </w:rPr>
-              <w:t xml:space="preserve"> </w:t>
+              <w:t>Schermata Prenotazione lezion</w:t>
             </w:r>
             <w:r>
               <w:rPr>
                 <w:sz w:val="20"/>
                 <w:shd w:val="clear" w:color="auto" w:fill="BDD6EE" w:themeFill="accent5" w:themeFillTint="66"/>
               </w:rPr>
-              <w:t>propri acqu</w:t>
-            </w:r>
-            <w:r>
-              <w:rPr>
-                <w:sz w:val="20"/>
-                <w:shd w:val="clear" w:color="auto" w:fill="BDD6EE" w:themeFill="accent5" w:themeFillTint="66"/>
-              </w:rPr>
-              <w:t>isti</w:t>
+              <w:t>i</w:t>
             </w:r>
           </w:p>
         </w:tc>
@@ -1095,7 +1462,29 @@
               <w:rPr>
                 <w:sz w:val="20"/>
               </w:rPr>
-              <w:t xml:space="preserve">Visualizzazione degli skipass acquistati </w:t>
+              <w:t xml:space="preserve">Selezione della data (funzione </w:t>
+            </w:r>
+            <w:proofErr w:type="spellStart"/>
+            <w:proofErr w:type="gramStart"/>
+            <w:r>
+              <w:rPr>
+                <w:sz w:val="20"/>
+              </w:rPr>
+              <w:t>calendar</w:t>
+            </w:r>
+            <w:proofErr w:type="spellEnd"/>
+            <w:r>
+              <w:rPr>
+                <w:sz w:val="20"/>
+              </w:rPr>
+              <w:t xml:space="preserve"> ?</w:t>
+            </w:r>
+            <w:proofErr w:type="gramEnd"/>
+            <w:r>
+              <w:rPr>
+                <w:sz w:val="20"/>
+              </w:rPr>
+              <w:t>)</w:t>
             </w:r>
           </w:p>
           <w:p>
@@ -1114,7 +1503,7 @@
               <w:rPr>
                 <w:sz w:val="20"/>
               </w:rPr>
-              <w:t>Visualizzazione delle prenotazioni con i maestri di sci</w:t>
+              <w:t>Selezione del maestro</w:t>
             </w:r>
           </w:p>
           <w:p>
@@ -1150,15 +1539,14 @@
                 <w:sz w:val="20"/>
                 <w:shd w:val="clear" w:color="auto" w:fill="BDD6EE" w:themeFill="accent5" w:themeFillTint="66"/>
               </w:rPr>
-              <w:lastRenderedPageBreak/>
-              <w:t>Schermata Prenotazione lezion</w:t>
+              <w:t>Schermata Operator</w:t>
             </w:r>
             <w:r>
               <w:rPr>
                 <w:sz w:val="20"/>
                 <w:shd w:val="clear" w:color="auto" w:fill="BDD6EE" w:themeFill="accent5" w:themeFillTint="66"/>
               </w:rPr>
-              <w:t>i</w:t>
+              <w:t>e</w:t>
             </w:r>
           </w:p>
         </w:tc>
@@ -1182,40 +1570,7 @@
               <w:rPr>
                 <w:sz w:val="20"/>
               </w:rPr>
-              <w:t xml:space="preserve">Selezione della data (funzione </w:t>
-            </w:r>
-            <w:proofErr w:type="gramStart"/>
-            <w:r>
-              <w:rPr>
-                <w:sz w:val="20"/>
-              </w:rPr>
-              <w:t>calendar ?</w:t>
-            </w:r>
-            <w:proofErr w:type="gramEnd"/>
-            <w:r>
-              <w:rPr>
-                <w:sz w:val="20"/>
-              </w:rPr>
-              <w:t>)</w:t>
-            </w:r>
-          </w:p>
-          <w:p>
-            <w:pPr>
-              <w:pStyle w:val="Paragrafoelenco"/>
-              <w:numPr>
-                <w:ilvl w:val="0"/>
-                <w:numId w:val="16"/>
-              </w:numPr>
-              <w:spacing w:line="276" w:lineRule="auto"/>
-              <w:rPr>
-                <w:sz w:val="20"/>
-              </w:rPr>
-            </w:pPr>
-            <w:r>
-              <w:rPr>
-                <w:sz w:val="20"/>
-              </w:rPr>
-              <w:t>Selezione del maestro</w:t>
+              <w:t>Apertura e chiusura degli impianti (scelta della data)</w:t>
             </w:r>
           </w:p>
           <w:p>
@@ -1244,21 +1599,15 @@
               <w:spacing w:line="276" w:lineRule="auto"/>
               <w:rPr>
                 <w:sz w:val="20"/>
-              </w:rPr>
-            </w:pPr>
-            <w:r>
-              <w:rPr>
-                <w:sz w:val="20"/>
                 <w:shd w:val="clear" w:color="auto" w:fill="BDD6EE" w:themeFill="accent5" w:themeFillTint="66"/>
               </w:rPr>
-              <w:t>Schermata Operator</w:t>
-            </w:r>
+            </w:pPr>
             <w:r>
               <w:rPr>
                 <w:sz w:val="20"/>
                 <w:shd w:val="clear" w:color="auto" w:fill="BDD6EE" w:themeFill="accent5" w:themeFillTint="66"/>
               </w:rPr>
-              <w:t>e</w:t>
+              <w:t>Schermata Utente</w:t>
             </w:r>
           </w:p>
         </w:tc>
@@ -1282,17 +1631,104 @@
               <w:rPr>
                 <w:sz w:val="20"/>
               </w:rPr>
-              <w:t>Apertura e chiusura degli impianti (scelta della data)</w:t>
-            </w:r>
-          </w:p>
-          <w:p>
-            <w:pPr>
-              <w:pStyle w:val="Paragrafoelenco"/>
-              <w:spacing w:line="276" w:lineRule="auto"/>
-              <w:rPr>
-                <w:sz w:val="20"/>
-              </w:rPr>
-            </w:pPr>
+              <w:t>Informazioni utente</w:t>
+            </w:r>
+          </w:p>
+          <w:p>
+            <w:pPr>
+              <w:pStyle w:val="Paragrafoelenco"/>
+              <w:numPr>
+                <w:ilvl w:val="0"/>
+                <w:numId w:val="16"/>
+              </w:numPr>
+              <w:spacing w:line="276" w:lineRule="auto"/>
+              <w:rPr>
+                <w:sz w:val="20"/>
+              </w:rPr>
+            </w:pPr>
+            <w:r>
+              <w:rPr>
+                <w:sz w:val="20"/>
+              </w:rPr>
+              <w:lastRenderedPageBreak/>
+              <w:t>Visualizzazione</w:t>
+            </w:r>
+          </w:p>
+          <w:p>
+            <w:pPr>
+              <w:pStyle w:val="Paragrafoelenco"/>
+              <w:numPr>
+                <w:ilvl w:val="0"/>
+                <w:numId w:val="12"/>
+              </w:numPr>
+              <w:spacing w:line="276" w:lineRule="auto"/>
+              <w:rPr>
+                <w:sz w:val="20"/>
+              </w:rPr>
+            </w:pPr>
+            <w:r>
+              <w:rPr>
+                <w:sz w:val="20"/>
+              </w:rPr>
+              <w:t>Skipass acquistati</w:t>
+            </w:r>
+          </w:p>
+          <w:p>
+            <w:pPr>
+              <w:pStyle w:val="Paragrafoelenco"/>
+              <w:numPr>
+                <w:ilvl w:val="0"/>
+                <w:numId w:val="12"/>
+              </w:numPr>
+              <w:spacing w:line="276" w:lineRule="auto"/>
+              <w:rPr>
+                <w:sz w:val="20"/>
+              </w:rPr>
+            </w:pPr>
+            <w:r>
+              <w:rPr>
+                <w:sz w:val="20"/>
+              </w:rPr>
+              <w:t>Lezioni prenotate</w:t>
+            </w:r>
+          </w:p>
+          <w:p>
+            <w:pPr>
+              <w:pStyle w:val="Paragrafoelenco"/>
+              <w:numPr>
+                <w:ilvl w:val="0"/>
+                <w:numId w:val="12"/>
+              </w:numPr>
+              <w:spacing w:line="276" w:lineRule="auto"/>
+              <w:rPr>
+                <w:sz w:val="20"/>
+              </w:rPr>
+            </w:pPr>
+            <w:r>
+              <w:rPr>
+                <w:sz w:val="20"/>
+              </w:rPr>
+              <w:t>Storico</w:t>
+            </w:r>
+          </w:p>
+          <w:p>
+            <w:pPr>
+              <w:pStyle w:val="Paragrafoelenco"/>
+              <w:numPr>
+                <w:ilvl w:val="0"/>
+                <w:numId w:val="12"/>
+              </w:numPr>
+              <w:spacing w:line="276" w:lineRule="auto"/>
+              <w:rPr>
+                <w:sz w:val="20"/>
+              </w:rPr>
+            </w:pPr>
+            <w:r>
+              <w:rPr>
+                <w:sz w:val="20"/>
+              </w:rPr>
+              <w:t>Classifica Globale</w:t>
+            </w:r>
           </w:p>
         </w:tc>
       </w:tr>
@@ -1305,8 +1741,203 @@
         </w:rPr>
       </w:pPr>
     </w:p>
+    <w:p>
+      <w:pPr>
+        <w:spacing w:line="276" w:lineRule="auto"/>
+        <w:rPr>
+          <w:sz w:val="20"/>
+        </w:rPr>
+      </w:pPr>
+    </w:p>
+    <w:p>
+      <w:pPr>
+        <w:pStyle w:val="Titolo1"/>
+      </w:pPr>
+      <w:bookmarkStart w:id="1" w:name="_Toc115536750"/>
+      <w:r>
+        <w:t>Cambiamenti rispetto alla vecchia versione</w:t>
+      </w:r>
+      <w:bookmarkEnd w:id="1"/>
+    </w:p>
+    <w:p>
+      <w:pPr>
+        <w:pStyle w:val="Paragrafoelenco"/>
+        <w:numPr>
+          <w:ilvl w:val="0"/>
+          <w:numId w:val="18"/>
+        </w:numPr>
+        <w:spacing w:line="360" w:lineRule="auto"/>
+      </w:pPr>
+      <w:r>
+        <w:t xml:space="preserve">Acquisti skipass e prenotazione lezione ora sono nella tenda laterale al posto che nella barra in alto </w:t>
+      </w:r>
+    </w:p>
+    <w:p>
+      <w:pPr>
+        <w:pStyle w:val="Paragrafoelenco"/>
+        <w:numPr>
+          <w:ilvl w:val="0"/>
+          <w:numId w:val="18"/>
+        </w:numPr>
+      </w:pPr>
+      <w:r>
+        <w:t>Nessuna divisione di schermate tra quelle di “I miei acquisti” e “Le mie statistiche”, ma tutte le informazioni saranno visibile nella Schermata Utente</w:t>
+      </w:r>
+    </w:p>
+    <w:p>
+      <w:pPr>
+        <w:pStyle w:val="Paragrafoelenco"/>
+      </w:pPr>
+    </w:p>
+    <w:p>
+      <w:pPr>
+        <w:pStyle w:val="Titolo1"/>
+      </w:pPr>
+      <w:bookmarkStart w:id="2" w:name="_Toc115536751"/>
+      <w:r>
+        <w:t>Criticità</w:t>
+      </w:r>
+      <w:bookmarkEnd w:id="2"/>
+    </w:p>
+    <w:p>
+      <w:pPr>
+        <w:pStyle w:val="Paragrafoelenco"/>
+        <w:numPr>
+          <w:ilvl w:val="0"/>
+          <w:numId w:val="19"/>
+        </w:numPr>
+        <w:spacing w:line="360" w:lineRule="auto"/>
+      </w:pPr>
+      <w:r>
+        <w:t>Inclusione Calendar per l’acquisto degli skipass e lezioni?</w:t>
+      </w:r>
+    </w:p>
+    <w:p>
+      <w:pPr>
+        <w:pStyle w:val="Paragrafoelenco"/>
+        <w:numPr>
+          <w:ilvl w:val="0"/>
+          <w:numId w:val="19"/>
+        </w:numPr>
+        <w:spacing w:line="360" w:lineRule="auto"/>
+      </w:pPr>
+      <w:r>
+        <w:t>Acquisto di skipass per più persone o per il singolo utente? -&gt; problema con bambini</w:t>
+      </w:r>
+    </w:p>
+    <w:p>
+      <w:pPr>
+        <w:pStyle w:val="Paragrafoelenco"/>
+        <w:numPr>
+          <w:ilvl w:val="0"/>
+          <w:numId w:val="19"/>
+        </w:numPr>
+      </w:pPr>
+      <w:r>
+        <w:t>Come avviene la visualizzazione di:</w:t>
+      </w:r>
+      <w:r>
+        <w:tab/>
+      </w:r>
+    </w:p>
+    <w:p>
+      <w:pPr>
+        <w:pStyle w:val="Paragrafoelenco"/>
+        <w:numPr>
+          <w:ilvl w:val="1"/>
+          <w:numId w:val="19"/>
+        </w:numPr>
+      </w:pPr>
+      <w:r>
+        <w:t>Report Congestioni</w:t>
+      </w:r>
+    </w:p>
+    <w:p>
+      <w:pPr>
+        <w:pStyle w:val="Paragrafoelenco"/>
+        <w:numPr>
+          <w:ilvl w:val="1"/>
+          <w:numId w:val="19"/>
+        </w:numPr>
+      </w:pPr>
+      <w:r>
+        <w:t>Skipass acquistati</w:t>
+      </w:r>
+    </w:p>
+    <w:p>
+      <w:pPr>
+        <w:pStyle w:val="Paragrafoelenco"/>
+        <w:numPr>
+          <w:ilvl w:val="1"/>
+          <w:numId w:val="19"/>
+        </w:numPr>
+      </w:pPr>
+      <w:r>
+        <w:t>Lezioni prenotate</w:t>
+      </w:r>
+    </w:p>
+    <w:p>
+      <w:pPr>
+        <w:pStyle w:val="Paragrafoelenco"/>
+        <w:numPr>
+          <w:ilvl w:val="1"/>
+          <w:numId w:val="19"/>
+        </w:numPr>
+      </w:pPr>
+      <w:r>
+        <w:t>Storico</w:t>
+      </w:r>
+    </w:p>
+    <w:p>
+      <w:pPr>
+        <w:pStyle w:val="Paragrafoelenco"/>
+        <w:numPr>
+          <w:ilvl w:val="1"/>
+          <w:numId w:val="19"/>
+        </w:numPr>
+        <w:spacing w:line="360" w:lineRule="auto"/>
+      </w:pPr>
+      <w:r>
+        <w:t>Classifica Globale</w:t>
+      </w:r>
+    </w:p>
+    <w:p>
+      <w:pPr>
+        <w:pStyle w:val="Paragrafoelenco"/>
+        <w:numPr>
+          <w:ilvl w:val="0"/>
+          <w:numId w:val="19"/>
+        </w:numPr>
+      </w:pPr>
+      <w:r>
+        <w:t>Come facciamo per l’accesso da parte del gestore e dell’operatore alle rispettive schermate?</w:t>
+      </w:r>
+    </w:p>
+    <w:p>
+      <w:pPr>
+        <w:pStyle w:val="Paragrafoelenco"/>
+        <w:numPr>
+          <w:ilvl w:val="1"/>
+          <w:numId w:val="19"/>
+        </w:numPr>
+      </w:pPr>
+      <w:r>
+        <w:t>Idea: Bottone “accesso adm</w:t>
+      </w:r>
+      <w:bookmarkStart w:id="3" w:name="_GoBack"/>
+      <w:bookmarkEnd w:id="3"/>
+      <w:r>
+        <w:t xml:space="preserve">in” o una cosa </w:t>
+      </w:r>
+      <w:proofErr w:type="gramStart"/>
+      <w:r>
+        <w:t>simile ?</w:t>
+      </w:r>
+      <w:proofErr w:type="gramEnd"/>
+    </w:p>
     <w:sectPr>
-      <w:headerReference w:type="default" r:id="rId7"/>
+      <w:headerReference w:type="default" r:id="rId8"/>
+      <w:footerReference w:type="default" r:id="rId9"/>
       <w:pgSz w:w="11906" w:h="16838"/>
       <w:pgMar w:top="1417" w:right="1134" w:bottom="1134" w:left="1134" w:header="708" w:footer="708" w:gutter="0"/>
       <w:cols w:space="708"/>
@@ -1339,6 +1970,48 @@
     </w:p>
   </w:endnote>
 </w:endnotes>
+</file>
+
+<file path=word/footer1.xml><?xml version="1.0" encoding="utf-8"?>
+<w:ftr xmlns:wpc="http://schemas.microsoft.com/office/word/2010/wordprocessingCanvas" xmlns:cx="http://schemas.microsoft.com/office/drawing/2014/chartex" xmlns:cx1="http://schemas.microsoft.com/office/drawing/2015/9/8/chartex" xmlns:cx2="http://schemas.microsoft.com/office/drawing/2015/10/21/chartex" xmlns:cx3="http://schemas.microsoft.com/office/drawing/2016/5/9/chartex" xmlns:cx4="http://schemas.microsoft.com/office/drawing/2016/5/10/chartex" xmlns:cx5="http://schemas.microsoft.com/office/drawing/2016/5/11/chartex" xmlns:cx6="http://schemas.microsoft.com/office/drawing/2016/5/12/chartex" xmlns:cx7="http://schemas.microsoft.com/office/drawing/2016/5/13/chartex" xmlns:cx8="http://schemas.microsoft.com/office/drawing/2016/5/14/chartex" xmlns:mc="http://schemas.openxmlformats.org/markup-compatibility/2006" xmlns:aink="http://schemas.microsoft.com/office/drawing/2016/ink" xmlns:am3d="http://schemas.microsoft.com/office/drawing/2017/model3d" xmlns:o="urn:schemas-microsoft-com:office:office" xmlns:r="http://schemas.openxmlformats.org/officeDocument/2006/relationships" xmlns:m="http://schemas.openxmlformats.org/officeDocument/2006/math" xmlns:v="urn:schemas-microsoft-com:vml" xmlns:wp14="http://schemas.microsoft.com/office/word/2010/wordprocessingDrawing" xmlns:wp="http://schemas.openxmlformats.org/drawingml/2006/wordprocessingDrawing" xmlns:w10="urn:schemas-microsoft-com:office:word" xmlns:w="http://schemas.openxmlformats.org/wordprocessingml/2006/main" xmlns:w14="http://schemas.microsoft.com/office/word/2010/wordml" xmlns:w15="http://schemas.microsoft.com/office/word/2012/wordml" xmlns:w16cid="http://schemas.microsoft.com/office/word/2016/wordml/cid" xmlns:w16se="http://schemas.microsoft.com/office/word/2015/wordml/symex" xmlns:wpg="http://schemas.microsoft.com/office/word/2010/wordprocessingGroup" xmlns:wpi="http://schemas.microsoft.com/office/word/2010/wordprocessingInk" xmlns:wne="http://schemas.microsoft.com/office/word/2006/wordml" xmlns:wps="http://schemas.microsoft.com/office/word/2010/wordprocessingShape" mc:Ignorable="w14 w15 w16se w16cid wp14">
+  <w:sdt>
+    <w:sdtPr>
+      <w:id w:val="-1495029016"/>
+      <w:docPartObj>
+        <w:docPartGallery w:val="Page Numbers (Bottom of Page)"/>
+        <w:docPartUnique/>
+      </w:docPartObj>
+    </w:sdtPr>
+    <w:sdtContent>
+      <w:p>
+        <w:pPr>
+          <w:pStyle w:val="Pidipagina"/>
+          <w:jc w:val="right"/>
+        </w:pPr>
+        <w:r>
+          <w:fldChar w:fldCharType="begin"/>
+        </w:r>
+        <w:r>
+          <w:instrText>PAGE   \* MERGEFORMAT</w:instrText>
+        </w:r>
+        <w:r>
+          <w:fldChar w:fldCharType="separate"/>
+        </w:r>
+        <w:r>
+          <w:t>2</w:t>
+        </w:r>
+        <w:r>
+          <w:fldChar w:fldCharType="end"/>
+        </w:r>
+      </w:p>
+    </w:sdtContent>
+  </w:sdt>
+  <w:p>
+    <w:pPr>
+      <w:pStyle w:val="Pidipagina"/>
+    </w:pPr>
+  </w:p>
+</w:ftr>
 </file>
 
 <file path=word/footnotes.xml><?xml version="1.0" encoding="utf-8"?>
@@ -1380,7 +2053,10 @@
     </w:r>
     <w:r>
       <w:tab/>
-      <w:t>Versione 0.0</w:t>
+      <w:t>Versione 0.</w:t>
+    </w:r>
+    <w:r>
+      <w:t>1</w:t>
     </w:r>
   </w:p>
 </w:hdr>
@@ -1793,6 +2469,95 @@
     </w:lvl>
   </w:abstractNum>
   <w:abstractNum w:abstractNumId="4" w15:restartNumberingAfterBreak="0">
+    <w:nsid w:val="22CB7A15"/>
+    <w:multiLevelType w:val="hybridMultilevel"/>
+    <w:tmpl w:val="8A984B9C"/>
+    <w:lvl w:ilvl="0" w:tplc="0410000F">
+      <w:start w:val="1"/>
+      <w:numFmt w:val="decimal"/>
+      <w:lvlText w:val="%1."/>
+      <w:lvlJc w:val="left"/>
+      <w:pPr>
+        <w:ind w:left="720" w:hanging="360"/>
+      </w:pPr>
+      <w:rPr>
+        <w:rFonts w:hint="default"/>
+      </w:rPr>
+    </w:lvl>
+    <w:lvl w:ilvl="1" w:tplc="04100019">
+      <w:start w:val="1"/>
+      <w:numFmt w:val="lowerLetter"/>
+      <w:lvlText w:val="%2."/>
+      <w:lvlJc w:val="left"/>
+      <w:pPr>
+        <w:ind w:left="1440" w:hanging="360"/>
+      </w:pPr>
+    </w:lvl>
+    <w:lvl w:ilvl="2" w:tplc="0410001B" w:tentative="1">
+      <w:start w:val="1"/>
+      <w:numFmt w:val="lowerRoman"/>
+      <w:lvlText w:val="%3."/>
+      <w:lvlJc w:val="right"/>
+      <w:pPr>
+        <w:ind w:left="2160" w:hanging="180"/>
+      </w:pPr>
+    </w:lvl>
+    <w:lvl w:ilvl="3" w:tplc="0410000F" w:tentative="1">
+      <w:start w:val="1"/>
+      <w:numFmt w:val="decimal"/>
+      <w:lvlText w:val="%4."/>
+      <w:lvlJc w:val="left"/>
+      <w:pPr>
+        <w:ind w:left="2880" w:hanging="360"/>
+      </w:pPr>
+    </w:lvl>
+    <w:lvl w:ilvl="4" w:tplc="04100019" w:tentative="1">
+      <w:start w:val="1"/>
+      <w:numFmt w:val="lowerLetter"/>
+      <w:lvlText w:val="%5."/>
+      <w:lvlJc w:val="left"/>
+      <w:pPr>
+        <w:ind w:left="3600" w:hanging="360"/>
+      </w:pPr>
+    </w:lvl>
+    <w:lvl w:ilvl="5" w:tplc="0410001B" w:tentative="1">
+      <w:start w:val="1"/>
+      <w:numFmt w:val="lowerRoman"/>
+      <w:lvlText w:val="%6."/>
+      <w:lvlJc w:val="right"/>
+      <w:pPr>
+        <w:ind w:left="4320" w:hanging="180"/>
+      </w:pPr>
+    </w:lvl>
+    <w:lvl w:ilvl="6" w:tplc="0410000F" w:tentative="1">
+      <w:start w:val="1"/>
+      <w:numFmt w:val="decimal"/>
+      <w:lvlText w:val="%7."/>
+      <w:lvlJc w:val="left"/>
+      <w:pPr>
+        <w:ind w:left="5040" w:hanging="360"/>
+      </w:pPr>
+    </w:lvl>
+    <w:lvl w:ilvl="7" w:tplc="04100019" w:tentative="1">
+      <w:start w:val="1"/>
+      <w:numFmt w:val="lowerLetter"/>
+      <w:lvlText w:val="%8."/>
+      <w:lvlJc w:val="left"/>
+      <w:pPr>
+        <w:ind w:left="5760" w:hanging="360"/>
+      </w:pPr>
+    </w:lvl>
+    <w:lvl w:ilvl="8" w:tplc="0410001B" w:tentative="1">
+      <w:start w:val="1"/>
+      <w:numFmt w:val="lowerRoman"/>
+      <w:lvlText w:val="%9."/>
+      <w:lvlJc w:val="right"/>
+      <w:pPr>
+        <w:ind w:left="6480" w:hanging="180"/>
+      </w:pPr>
+    </w:lvl>
+  </w:abstractNum>
+  <w:abstractNum w:abstractNumId="5" w15:restartNumberingAfterBreak="0">
     <w:nsid w:val="23BB6370"/>
     <w:multiLevelType w:val="hybridMultilevel"/>
     <w:tmpl w:val="D6AE4C58"/>
@@ -1881,7 +2646,7 @@
       </w:pPr>
     </w:lvl>
   </w:abstractNum>
-  <w:abstractNum w:abstractNumId="5" w15:restartNumberingAfterBreak="0">
+  <w:abstractNum w:abstractNumId="6" w15:restartNumberingAfterBreak="0">
     <w:nsid w:val="2DAA0E82"/>
     <w:multiLevelType w:val="hybridMultilevel"/>
     <w:tmpl w:val="B37ACB56"/>
@@ -1970,7 +2735,7 @@
       </w:pPr>
     </w:lvl>
   </w:abstractNum>
-  <w:abstractNum w:abstractNumId="6" w15:restartNumberingAfterBreak="0">
+  <w:abstractNum w:abstractNumId="7" w15:restartNumberingAfterBreak="0">
     <w:nsid w:val="2E0B0D84"/>
     <w:multiLevelType w:val="hybridMultilevel"/>
     <w:tmpl w:val="36B07200"/>
@@ -2059,7 +2824,7 @@
       </w:pPr>
     </w:lvl>
   </w:abstractNum>
-  <w:abstractNum w:abstractNumId="7" w15:restartNumberingAfterBreak="0">
+  <w:abstractNum w:abstractNumId="8" w15:restartNumberingAfterBreak="0">
     <w:nsid w:val="329E1F9E"/>
     <w:multiLevelType w:val="hybridMultilevel"/>
     <w:tmpl w:val="C01C848A"/>
@@ -2148,7 +2913,96 @@
       </w:pPr>
     </w:lvl>
   </w:abstractNum>
-  <w:abstractNum w:abstractNumId="8" w15:restartNumberingAfterBreak="0">
+  <w:abstractNum w:abstractNumId="9" w15:restartNumberingAfterBreak="0">
+    <w:nsid w:val="38AA02CE"/>
+    <w:multiLevelType w:val="hybridMultilevel"/>
+    <w:tmpl w:val="F1084CEE"/>
+    <w:lvl w:ilvl="0" w:tplc="B30E95CA">
+      <w:start w:val="1"/>
+      <w:numFmt w:val="decimal"/>
+      <w:lvlText w:val="%1-"/>
+      <w:lvlJc w:val="left"/>
+      <w:pPr>
+        <w:ind w:left="720" w:hanging="360"/>
+      </w:pPr>
+      <w:rPr>
+        <w:rFonts w:hint="default"/>
+      </w:rPr>
+    </w:lvl>
+    <w:lvl w:ilvl="1" w:tplc="04100019" w:tentative="1">
+      <w:start w:val="1"/>
+      <w:numFmt w:val="lowerLetter"/>
+      <w:lvlText w:val="%2."/>
+      <w:lvlJc w:val="left"/>
+      <w:pPr>
+        <w:ind w:left="1440" w:hanging="360"/>
+      </w:pPr>
+    </w:lvl>
+    <w:lvl w:ilvl="2" w:tplc="0410001B" w:tentative="1">
+      <w:start w:val="1"/>
+      <w:numFmt w:val="lowerRoman"/>
+      <w:lvlText w:val="%3."/>
+      <w:lvlJc w:val="right"/>
+      <w:pPr>
+        <w:ind w:left="2160" w:hanging="180"/>
+      </w:pPr>
+    </w:lvl>
+    <w:lvl w:ilvl="3" w:tplc="0410000F" w:tentative="1">
+      <w:start w:val="1"/>
+      <w:numFmt w:val="decimal"/>
+      <w:lvlText w:val="%4."/>
+      <w:lvlJc w:val="left"/>
+      <w:pPr>
+        <w:ind w:left="2880" w:hanging="360"/>
+      </w:pPr>
+    </w:lvl>
+    <w:lvl w:ilvl="4" w:tplc="04100019" w:tentative="1">
+      <w:start w:val="1"/>
+      <w:numFmt w:val="lowerLetter"/>
+      <w:lvlText w:val="%5."/>
+      <w:lvlJc w:val="left"/>
+      <w:pPr>
+        <w:ind w:left="3600" w:hanging="360"/>
+      </w:pPr>
+    </w:lvl>
+    <w:lvl w:ilvl="5" w:tplc="0410001B" w:tentative="1">
+      <w:start w:val="1"/>
+      <w:numFmt w:val="lowerRoman"/>
+      <w:lvlText w:val="%6."/>
+      <w:lvlJc w:val="right"/>
+      <w:pPr>
+        <w:ind w:left="4320" w:hanging="180"/>
+      </w:pPr>
+    </w:lvl>
+    <w:lvl w:ilvl="6" w:tplc="0410000F" w:tentative="1">
+      <w:start w:val="1"/>
+      <w:numFmt w:val="decimal"/>
+      <w:lvlText w:val="%7."/>
+      <w:lvlJc w:val="left"/>
+      <w:pPr>
+        <w:ind w:left="5040" w:hanging="360"/>
+      </w:pPr>
+    </w:lvl>
+    <w:lvl w:ilvl="7" w:tplc="04100019" w:tentative="1">
+      <w:start w:val="1"/>
+      <w:numFmt w:val="lowerLetter"/>
+      <w:lvlText w:val="%8."/>
+      <w:lvlJc w:val="left"/>
+      <w:pPr>
+        <w:ind w:left="5760" w:hanging="360"/>
+      </w:pPr>
+    </w:lvl>
+    <w:lvl w:ilvl="8" w:tplc="0410001B" w:tentative="1">
+      <w:start w:val="1"/>
+      <w:numFmt w:val="lowerRoman"/>
+      <w:lvlText w:val="%9."/>
+      <w:lvlJc w:val="right"/>
+      <w:pPr>
+        <w:ind w:left="6480" w:hanging="180"/>
+      </w:pPr>
+    </w:lvl>
+  </w:abstractNum>
+  <w:abstractNum w:abstractNumId="10" w15:restartNumberingAfterBreak="0">
     <w:nsid w:val="432B1A05"/>
     <w:multiLevelType w:val="hybridMultilevel"/>
     <w:tmpl w:val="AEF22228"/>
@@ -2261,7 +3115,7 @@
       </w:rPr>
     </w:lvl>
   </w:abstractNum>
-  <w:abstractNum w:abstractNumId="9" w15:restartNumberingAfterBreak="0">
+  <w:abstractNum w:abstractNumId="11" w15:restartNumberingAfterBreak="0">
     <w:nsid w:val="461F642C"/>
     <w:multiLevelType w:val="hybridMultilevel"/>
     <w:tmpl w:val="C396F620"/>
@@ -2350,7 +3204,7 @@
       </w:pPr>
     </w:lvl>
   </w:abstractNum>
-  <w:abstractNum w:abstractNumId="10" w15:restartNumberingAfterBreak="0">
+  <w:abstractNum w:abstractNumId="12" w15:restartNumberingAfterBreak="0">
     <w:nsid w:val="47C7540A"/>
     <w:multiLevelType w:val="hybridMultilevel"/>
     <w:tmpl w:val="46A69B0C"/>
@@ -2463,7 +3317,7 @@
       </w:rPr>
     </w:lvl>
   </w:abstractNum>
-  <w:abstractNum w:abstractNumId="11" w15:restartNumberingAfterBreak="0">
+  <w:abstractNum w:abstractNumId="13" w15:restartNumberingAfterBreak="0">
     <w:nsid w:val="492B2EC0"/>
     <w:multiLevelType w:val="hybridMultilevel"/>
     <w:tmpl w:val="6C603D80"/>
@@ -2552,7 +3406,7 @@
       </w:pPr>
     </w:lvl>
   </w:abstractNum>
-  <w:abstractNum w:abstractNumId="12" w15:restartNumberingAfterBreak="0">
+  <w:abstractNum w:abstractNumId="14" w15:restartNumberingAfterBreak="0">
     <w:nsid w:val="4DCC5815"/>
     <w:multiLevelType w:val="hybridMultilevel"/>
     <w:tmpl w:val="A2F05D98"/>
@@ -2641,7 +3495,7 @@
       </w:pPr>
     </w:lvl>
   </w:abstractNum>
-  <w:abstractNum w:abstractNumId="13" w15:restartNumberingAfterBreak="0">
+  <w:abstractNum w:abstractNumId="15" w15:restartNumberingAfterBreak="0">
     <w:nsid w:val="59084B65"/>
     <w:multiLevelType w:val="hybridMultilevel"/>
     <w:tmpl w:val="E6BEBC2C"/>
@@ -2730,7 +3584,7 @@
       </w:pPr>
     </w:lvl>
   </w:abstractNum>
-  <w:abstractNum w:abstractNumId="14" w15:restartNumberingAfterBreak="0">
+  <w:abstractNum w:abstractNumId="16" w15:restartNumberingAfterBreak="0">
     <w:nsid w:val="5C9D355B"/>
     <w:multiLevelType w:val="hybridMultilevel"/>
     <w:tmpl w:val="3A5C5AB6"/>
@@ -2843,7 +3697,96 @@
       </w:rPr>
     </w:lvl>
   </w:abstractNum>
-  <w:abstractNum w:abstractNumId="15" w15:restartNumberingAfterBreak="0">
+  <w:abstractNum w:abstractNumId="17" w15:restartNumberingAfterBreak="0">
+    <w:nsid w:val="6C5E23EE"/>
+    <w:multiLevelType w:val="hybridMultilevel"/>
+    <w:tmpl w:val="BCAE0A72"/>
+    <w:lvl w:ilvl="0" w:tplc="0410000F">
+      <w:start w:val="1"/>
+      <w:numFmt w:val="decimal"/>
+      <w:lvlText w:val="%1."/>
+      <w:lvlJc w:val="left"/>
+      <w:pPr>
+        <w:ind w:left="720" w:hanging="360"/>
+      </w:pPr>
+      <w:rPr>
+        <w:rFonts w:hint="default"/>
+      </w:rPr>
+    </w:lvl>
+    <w:lvl w:ilvl="1" w:tplc="04100019" w:tentative="1">
+      <w:start w:val="1"/>
+      <w:numFmt w:val="lowerLetter"/>
+      <w:lvlText w:val="%2."/>
+      <w:lvlJc w:val="left"/>
+      <w:pPr>
+        <w:ind w:left="1440" w:hanging="360"/>
+      </w:pPr>
+    </w:lvl>
+    <w:lvl w:ilvl="2" w:tplc="0410001B" w:tentative="1">
+      <w:start w:val="1"/>
+      <w:numFmt w:val="lowerRoman"/>
+      <w:lvlText w:val="%3."/>
+      <w:lvlJc w:val="right"/>
+      <w:pPr>
+        <w:ind w:left="2160" w:hanging="180"/>
+      </w:pPr>
+    </w:lvl>
+    <w:lvl w:ilvl="3" w:tplc="0410000F" w:tentative="1">
+      <w:start w:val="1"/>
+      <w:numFmt w:val="decimal"/>
+      <w:lvlText w:val="%4."/>
+      <w:lvlJc w:val="left"/>
+      <w:pPr>
+        <w:ind w:left="2880" w:hanging="360"/>
+      </w:pPr>
+    </w:lvl>
+    <w:lvl w:ilvl="4" w:tplc="04100019" w:tentative="1">
+      <w:start w:val="1"/>
+      <w:numFmt w:val="lowerLetter"/>
+      <w:lvlText w:val="%5."/>
+      <w:lvlJc w:val="left"/>
+      <w:pPr>
+        <w:ind w:left="3600" w:hanging="360"/>
+      </w:pPr>
+    </w:lvl>
+    <w:lvl w:ilvl="5" w:tplc="0410001B" w:tentative="1">
+      <w:start w:val="1"/>
+      <w:numFmt w:val="lowerRoman"/>
+      <w:lvlText w:val="%6."/>
+      <w:lvlJc w:val="right"/>
+      <w:pPr>
+        <w:ind w:left="4320" w:hanging="180"/>
+      </w:pPr>
+    </w:lvl>
+    <w:lvl w:ilvl="6" w:tplc="0410000F" w:tentative="1">
+      <w:start w:val="1"/>
+      <w:numFmt w:val="decimal"/>
+      <w:lvlText w:val="%7."/>
+      <w:lvlJc w:val="left"/>
+      <w:pPr>
+        <w:ind w:left="5040" w:hanging="360"/>
+      </w:pPr>
+    </w:lvl>
+    <w:lvl w:ilvl="7" w:tplc="04100019" w:tentative="1">
+      <w:start w:val="1"/>
+      <w:numFmt w:val="lowerLetter"/>
+      <w:lvlText w:val="%8."/>
+      <w:lvlJc w:val="left"/>
+      <w:pPr>
+        <w:ind w:left="5760" w:hanging="360"/>
+      </w:pPr>
+    </w:lvl>
+    <w:lvl w:ilvl="8" w:tplc="0410001B" w:tentative="1">
+      <w:start w:val="1"/>
+      <w:numFmt w:val="lowerRoman"/>
+      <w:lvlText w:val="%9."/>
+      <w:lvlJc w:val="right"/>
+      <w:pPr>
+        <w:ind w:left="6480" w:hanging="180"/>
+      </w:pPr>
+    </w:lvl>
+  </w:abstractNum>
+  <w:abstractNum w:abstractNumId="18" w15:restartNumberingAfterBreak="0">
     <w:nsid w:val="789B17AC"/>
     <w:multiLevelType w:val="hybridMultilevel"/>
     <w:tmpl w:val="242AA708"/>
@@ -2957,7 +3900,7 @@
     </w:lvl>
   </w:abstractNum>
   <w:num w:numId="1">
-    <w:abstractNumId w:val="12"/>
+    <w:abstractNumId w:val="14"/>
   </w:num>
   <w:num w:numId="2">
     <w:abstractNumId w:val="3"/>
@@ -2966,43 +3909,52 @@
     <w:abstractNumId w:val="0"/>
   </w:num>
   <w:num w:numId="4">
-    <w:abstractNumId w:val="6"/>
+    <w:abstractNumId w:val="7"/>
   </w:num>
   <w:num w:numId="5">
+    <w:abstractNumId w:val="15"/>
+  </w:num>
+  <w:num w:numId="6">
     <w:abstractNumId w:val="13"/>
   </w:num>
-  <w:num w:numId="6">
-    <w:abstractNumId w:val="11"/>
-  </w:num>
   <w:num w:numId="7">
-    <w:abstractNumId w:val="7"/>
+    <w:abstractNumId w:val="8"/>
   </w:num>
   <w:num w:numId="8">
-    <w:abstractNumId w:val="4"/>
+    <w:abstractNumId w:val="5"/>
   </w:num>
   <w:num w:numId="9">
-    <w:abstractNumId w:val="5"/>
+    <w:abstractNumId w:val="6"/>
   </w:num>
   <w:num w:numId="10">
     <w:abstractNumId w:val="2"/>
   </w:num>
   <w:num w:numId="11">
-    <w:abstractNumId w:val="9"/>
+    <w:abstractNumId w:val="11"/>
   </w:num>
   <w:num w:numId="12">
     <w:abstractNumId w:val="1"/>
   </w:num>
   <w:num w:numId="13">
-    <w:abstractNumId w:val="14"/>
+    <w:abstractNumId w:val="16"/>
   </w:num>
   <w:num w:numId="14">
-    <w:abstractNumId w:val="8"/>
+    <w:abstractNumId w:val="10"/>
   </w:num>
   <w:num w:numId="15">
-    <w:abstractNumId w:val="15"/>
+    <w:abstractNumId w:val="18"/>
   </w:num>
   <w:num w:numId="16">
-    <w:abstractNumId w:val="10"/>
+    <w:abstractNumId w:val="12"/>
+  </w:num>
+  <w:num w:numId="17">
+    <w:abstractNumId w:val="9"/>
+  </w:num>
+  <w:num w:numId="18">
+    <w:abstractNumId w:val="17"/>
+  </w:num>
+  <w:num w:numId="19">
+    <w:abstractNumId w:val="4"/>
   </w:num>
 </w:numbering>
 </file>
@@ -3412,7 +4364,7 @@
     <w:link w:val="Titolo1Carattere"/>
     <w:uiPriority w:val="9"/>
     <w:qFormat/>
-    <w:rsid w:val="002116C4"/>
+    <w:rsid w:val="000A7E8F"/>
     <w:pPr>
       <w:keepNext/>
       <w:keepLines/>
@@ -3422,7 +4374,6 @@
     <w:rPr>
       <w:rFonts w:asciiTheme="majorHAnsi" w:eastAsiaTheme="majorEastAsia" w:hAnsiTheme="majorHAnsi" w:cstheme="majorBidi"/>
       <w:b/>
-      <w:color w:val="000000" w:themeColor="text1"/>
       <w:sz w:val="32"/>
       <w:szCs w:val="32"/>
     </w:rPr>
@@ -3494,11 +4445,10 @@
     <w:basedOn w:val="Carpredefinitoparagrafo"/>
     <w:link w:val="Titolo1"/>
     <w:uiPriority w:val="9"/>
-    <w:rsid w:val="002116C4"/>
+    <w:rsid w:val="000A7E8F"/>
     <w:rPr>
       <w:rFonts w:asciiTheme="majorHAnsi" w:eastAsiaTheme="majorEastAsia" w:hAnsiTheme="majorHAnsi" w:cstheme="majorBidi"/>
       <w:b/>
-      <w:color w:val="000000" w:themeColor="text1"/>
       <w:sz w:val="32"/>
       <w:szCs w:val="32"/>
     </w:rPr>
@@ -3576,6 +4526,46 @@
     <w:link w:val="Pidipagina"/>
     <w:uiPriority w:val="99"/>
     <w:rsid w:val="008D2826"/>
+  </w:style>
+  <w:style w:type="paragraph" w:styleId="Titolosommario">
+    <w:name w:val="TOC Heading"/>
+    <w:basedOn w:val="Titolo1"/>
+    <w:next w:val="Normale"/>
+    <w:uiPriority w:val="39"/>
+    <w:unhideWhenUsed/>
+    <w:qFormat/>
+    <w:rsid w:val="000A7E8F"/>
+    <w:pPr>
+      <w:outlineLvl w:val="9"/>
+    </w:pPr>
+    <w:rPr>
+      <w:b w:val="0"/>
+      <w:color w:val="2F5496" w:themeColor="accent1" w:themeShade="BF"/>
+      <w:lang w:eastAsia="it-IT"/>
+    </w:rPr>
+  </w:style>
+  <w:style w:type="paragraph" w:styleId="Sommario1">
+    <w:name w:val="toc 1"/>
+    <w:basedOn w:val="Normale"/>
+    <w:next w:val="Normale"/>
+    <w:autoRedefine/>
+    <w:uiPriority w:val="39"/>
+    <w:unhideWhenUsed/>
+    <w:rsid w:val="000A7E8F"/>
+    <w:pPr>
+      <w:spacing w:after="100"/>
+    </w:pPr>
+  </w:style>
+  <w:style w:type="character" w:styleId="Collegamentoipertestuale">
+    <w:name w:val="Hyperlink"/>
+    <w:basedOn w:val="Carpredefinitoparagrafo"/>
+    <w:uiPriority w:val="99"/>
+    <w:unhideWhenUsed/>
+    <w:rsid w:val="000A7E8F"/>
+    <w:rPr>
+      <w:color w:val="0563C1" w:themeColor="hyperlink"/>
+      <w:u w:val="single"/>
+    </w:rPr>
   </w:style>
 </w:styles>
 </file>
@@ -3873,4 +4863,16 @@
     </a:ext>
   </a:extLst>
 </a:theme>
+</file>
+
+<file path=customXml/item1.xml><?xml version="1.0" encoding="utf-8"?>
+<b:Sources xmlns:b="http://schemas.openxmlformats.org/officeDocument/2006/bibliography" xmlns="http://schemas.openxmlformats.org/officeDocument/2006/bibliography" SelectedStyle="\APASixthEditionOfficeOnline.xsl" StyleName="APA" Version="6"/>
+</file>
+
+<file path=customXml/itemProps1.xml><?xml version="1.0" encoding="utf-8"?>
+<ds:datastoreItem xmlns:ds="http://schemas.openxmlformats.org/officeDocument/2006/customXml" ds:itemID="{2FBFC086-935F-4C06-87D9-45A1C55DD6EC}">
+  <ds:schemaRefs>
+    <ds:schemaRef ds:uri="http://schemas.openxmlformats.org/officeDocument/2006/bibliography"/>
+  </ds:schemaRefs>
+</ds:datastoreItem>
 </file>
</xml_diff>

<commit_message>
modifica file schermate principali
</commit_message>
<xml_diff>
--- a/Schermate Principali.docx
+++ b/Schermate Principali.docx
@@ -966,6 +966,7 @@
               <w:spacing w:line="276" w:lineRule="auto"/>
               <w:ind w:left="1440"/>
               <w:rPr>
+                <w:color w:val="FF0000"/>
                 <w:sz w:val="20"/>
               </w:rPr>
             </w:pPr>
@@ -1298,6 +1299,42 @@
           <w:p>
             <w:pPr>
               <w:pStyle w:val="Paragrafoelenco"/>
+              <w:numPr>
+                <w:ilvl w:val="0"/>
+                <w:numId w:val="16"/>
+              </w:numPr>
+              <w:spacing w:line="276" w:lineRule="auto"/>
+              <w:rPr>
+                <w:sz w:val="20"/>
+              </w:rPr>
+            </w:pPr>
+            <w:r>
+              <w:rPr>
+                <w:color w:val="FF0000"/>
+                <w:sz w:val="20"/>
+              </w:rPr>
+              <w:t>Idea: nella schermata di acquisto skipass si possono tenere due tipologie di skipass, quelle “silver” (solo skipass), oppure “</w:t>
+            </w:r>
+            <w:proofErr w:type="spellStart"/>
+            <w:r>
+              <w:rPr>
+                <w:color w:val="FF0000"/>
+                <w:sz w:val="20"/>
+              </w:rPr>
+              <w:t>gold</w:t>
+            </w:r>
+            <w:proofErr w:type="spellEnd"/>
+            <w:r>
+              <w:rPr>
+                <w:color w:val="FF0000"/>
+                <w:sz w:val="20"/>
+              </w:rPr>
+              <w:t xml:space="preserve">” (skipass + prenotazione lezione), questa opzione di biglietto porta alla schermata prenotazioni lezioni. </w:t>
+            </w:r>
+          </w:p>
+          <w:p>
+            <w:pPr>
+              <w:pStyle w:val="Paragrafoelenco"/>
               <w:spacing w:line="276" w:lineRule="auto"/>
               <w:rPr>
                 <w:sz w:val="20"/>
@@ -1366,6 +1403,26 @@
               <w:t>Pagamento Visa, MasterCard ecc.</w:t>
             </w:r>
           </w:p>
+          <w:p>
+            <w:pPr>
+              <w:pStyle w:val="Paragrafoelenco"/>
+              <w:numPr>
+                <w:ilvl w:val="0"/>
+                <w:numId w:val="16"/>
+              </w:numPr>
+              <w:spacing w:line="276" w:lineRule="auto"/>
+              <w:rPr>
+                <w:sz w:val="20"/>
+              </w:rPr>
+            </w:pPr>
+            <w:r>
+              <w:rPr>
+                <w:color w:val="FF0000"/>
+                <w:sz w:val="20"/>
+              </w:rPr>
+              <w:t>(integrazione sistemi di pagamento già esistenti?)</w:t>
+            </w:r>
+          </w:p>
         </w:tc>
       </w:tr>
       <w:tr>
@@ -1468,6 +1525,119 @@
           <w:p>
             <w:pPr>
               <w:pStyle w:val="Paragrafoelenco"/>
+              <w:numPr>
+                <w:ilvl w:val="0"/>
+                <w:numId w:val="16"/>
+              </w:numPr>
+              <w:spacing w:line="276" w:lineRule="auto"/>
+              <w:rPr>
+                <w:sz w:val="20"/>
+              </w:rPr>
+            </w:pPr>
+            <w:r>
+              <w:rPr>
+                <w:color w:val="FF0000"/>
+                <w:sz w:val="20"/>
+              </w:rPr>
+              <w:t xml:space="preserve">Possibilità di selezionare il maestro attraverso lo scorrimento delle “schermate”, per ogni maestro sono disponibili date e </w:t>
+            </w:r>
+            <w:proofErr w:type="gramStart"/>
+            <w:r>
+              <w:rPr>
+                <w:color w:val="FF0000"/>
+                <w:sz w:val="20"/>
+              </w:rPr>
+              <w:t>orari :</w:t>
+            </w:r>
+            <w:proofErr w:type="gramEnd"/>
+          </w:p>
+          <w:p>
+            <w:pPr>
+              <w:pStyle w:val="Paragrafoelenco"/>
+              <w:spacing w:line="276" w:lineRule="auto"/>
+              <w:ind w:left="360"/>
+              <w:rPr>
+                <w:sz w:val="20"/>
+              </w:rPr>
+            </w:pPr>
+            <w:r>
+              <w:rPr>
+                <w:color w:val="FF0000"/>
+                <w:sz w:val="20"/>
+              </w:rPr>
+              <w:t xml:space="preserve">- idea 1 </w:t>
+            </w:r>
+            <w:r>
+              <w:rPr>
+                <w:color w:val="FF0000"/>
+                <w:sz w:val="20"/>
+              </w:rPr>
+              <w:sym w:font="Wingdings" w:char="F0E0"/>
+            </w:r>
+            <w:r>
+              <w:rPr>
+                <w:color w:val="FF0000"/>
+                <w:sz w:val="20"/>
+              </w:rPr>
+              <w:t xml:space="preserve"> in verde slot disponibile, in rosso slot occupato/non disponibile</w:t>
+            </w:r>
+          </w:p>
+          <w:p>
+            <w:pPr>
+              <w:pStyle w:val="Paragrafoelenco"/>
+              <w:spacing w:line="276" w:lineRule="auto"/>
+              <w:ind w:left="360"/>
+              <w:rPr>
+                <w:color w:val="FF0000"/>
+                <w:sz w:val="20"/>
+              </w:rPr>
+            </w:pPr>
+            <w:r>
+              <w:rPr>
+                <w:color w:val="FF0000"/>
+                <w:sz w:val="20"/>
+              </w:rPr>
+              <w:lastRenderedPageBreak/>
+              <w:t xml:space="preserve">- idea 2 </w:t>
+            </w:r>
+            <w:r>
+              <w:rPr>
+                <w:color w:val="FF0000"/>
+                <w:sz w:val="20"/>
+              </w:rPr>
+              <w:sym w:font="Wingdings" w:char="F0E0"/>
+            </w:r>
+            <w:r>
+              <w:rPr>
+                <w:color w:val="FF0000"/>
+                <w:sz w:val="20"/>
+              </w:rPr>
+              <w:t xml:space="preserve"> mostrare all’utente solo le date disponibili attraverso un menù a tendina</w:t>
+            </w:r>
+          </w:p>
+          <w:p>
+            <w:pPr>
+              <w:pStyle w:val="Paragrafoelenco"/>
+              <w:numPr>
+                <w:ilvl w:val="0"/>
+                <w:numId w:val="16"/>
+              </w:numPr>
+              <w:spacing w:line="276" w:lineRule="auto"/>
+              <w:rPr>
+                <w:sz w:val="20"/>
+              </w:rPr>
+            </w:pPr>
+            <w:r>
+              <w:rPr>
+                <w:color w:val="FF0000"/>
+                <w:sz w:val="20"/>
+              </w:rPr>
+              <w:t xml:space="preserve">I dati dei vari insegnanti sono salvati in un database accessibile dal gestore, nel caso in cui un insegnante non lavori più è possibile mettere un flag che lo rende non disponibile così non si va a cancellare lo storico dei dati legati a lui. </w:t>
+            </w:r>
+          </w:p>
+          <w:p>
+            <w:pPr>
+              <w:pStyle w:val="Paragrafoelenco"/>
               <w:spacing w:line="276" w:lineRule="auto"/>
               <w:rPr>
                 <w:sz w:val="20"/>
@@ -1498,6 +1668,7 @@
                 <w:sz w:val="20"/>
                 <w:shd w:val="clear" w:color="auto" w:fill="BDD6EE" w:themeFill="accent5" w:themeFillTint="66"/>
               </w:rPr>
+              <w:lastRenderedPageBreak/>
               <w:t>Schermata Operator</w:t>
             </w:r>
             <w:r>
@@ -1660,7 +1831,6 @@
               <w:rPr>
                 <w:sz w:val="20"/>
               </w:rPr>
-              <w:lastRenderedPageBreak/>
               <w:t xml:space="preserve">Acquisto Skipass -&gt; apertura </w:t>
             </w:r>
             <w:r>
@@ -1768,13 +1938,7 @@
               <w:rPr>
                 <w:sz w:val="20"/>
               </w:rPr>
-              <w:t xml:space="preserve">Impianti più utilizzati </w:t>
-            </w:r>
-            <w:r>
-              <w:rPr>
-                <w:sz w:val="20"/>
-              </w:rPr>
-              <w:t>(con intervallo di tempo personalizzabile)</w:t>
+              <w:t>Impianti più utilizzati (con intervallo di tempo personalizzabile)</w:t>
             </w:r>
           </w:p>
         </w:tc>
@@ -1882,6 +2046,49 @@
       <w:r>
         <w:t>Skipass acquistati</w:t>
       </w:r>
+      <w:r>
+        <w:t xml:space="preserve"> </w:t>
+      </w:r>
+      <w:r>
+        <w:sym w:font="Wingdings" w:char="F0E0"/>
+      </w:r>
+      <w:r>
+        <w:t xml:space="preserve"> </w:t>
+      </w:r>
+      <w:r>
+        <w:rPr>
+          <w:color w:val="FF0000"/>
+        </w:rPr>
+        <w:t xml:space="preserve">prendendo spunto da </w:t>
+      </w:r>
+      <w:proofErr w:type="spellStart"/>
+      <w:r>
+        <w:rPr>
+          <w:color w:val="FF0000"/>
+        </w:rPr>
+        <w:t>openmove</w:t>
+      </w:r>
+      <w:proofErr w:type="spellEnd"/>
+      <w:r>
+        <w:rPr>
+          <w:color w:val="FF0000"/>
+        </w:rPr>
+        <w:t xml:space="preserve"> ho pensato che per quanto riguarda </w:t>
+      </w:r>
+      <w:proofErr w:type="gramStart"/>
+      <w:r>
+        <w:rPr>
+          <w:color w:val="FF0000"/>
+        </w:rPr>
+        <w:t>i</w:t>
+      </w:r>
+      <w:proofErr w:type="gramEnd"/>
+      <w:r>
+        <w:rPr>
+          <w:color w:val="FF0000"/>
+        </w:rPr>
+        <w:t xml:space="preserve"> skipass vecchi basta aggiungere una voce “i miei skipass” nella schermata “acquista skipass” e si può decidere se tenere solo i skipass validi o far vedere tutti gli skipass che un utente ha acquistato con la voce “valido/non valido”.  </w:t>
+      </w:r>
     </w:p>
     <w:p>
       <w:pPr>
@@ -1893,6 +2100,21 @@
       </w:pPr>
       <w:r>
         <w:t>Lezioni prenotate</w:t>
+      </w:r>
+      <w:r>
+        <w:t xml:space="preserve"> </w:t>
+      </w:r>
+      <w:r>
+        <w:sym w:font="Wingdings" w:char="F0E0"/>
+      </w:r>
+      <w:r>
+        <w:t xml:space="preserve"> </w:t>
+      </w:r>
+      <w:r>
+        <w:rPr>
+          <w:color w:val="FF0000"/>
+        </w:rPr>
+        <w:t>vale lo stesso ragionamento per le lezioni</w:t>
       </w:r>
     </w:p>
     <w:p>
@@ -1948,6 +2170,18 @@
         <w:t>simile ?</w:t>
       </w:r>
       <w:proofErr w:type="gramEnd"/>
+      <w:r>
+        <w:t xml:space="preserve"> </w:t>
+      </w:r>
+      <w:r>
+        <w:sym w:font="Wingdings" w:char="F0E0"/>
+      </w:r>
+      <w:r>
+        <w:rPr>
+          <w:color w:val="FF0000"/>
+        </w:rPr>
+        <w:t xml:space="preserve">quando si clicca sul bottone login compare un menu a tendina con tre voci: utente, operatore, admin e in base a ciò che si clicca si fa il rispettivo login. Quindi i tre tipi di utenti vedono ogni schermata in modo diverso. </w:t>
+      </w:r>
     </w:p>
     <w:sectPr>
       <w:headerReference w:type="default" r:id="rId8"/>
@@ -3221,7 +3455,7 @@
   <w:abstractNum w:abstractNumId="12" w15:restartNumberingAfterBreak="0">
     <w:nsid w:val="47C7540A"/>
     <w:multiLevelType w:val="hybridMultilevel"/>
-    <w:tmpl w:val="46A69B0C"/>
+    <w:tmpl w:val="A590F130"/>
     <w:lvl w:ilvl="0" w:tplc="04100001">
       <w:start w:val="1"/>
       <w:numFmt w:val="bullet"/>
@@ -4096,6 +4330,7 @@
     <w:lsdException w:name="HTML Sample" w:semiHidden="1" w:unhideWhenUsed="1"/>
     <w:lsdException w:name="HTML Typewriter" w:semiHidden="1" w:unhideWhenUsed="1"/>
     <w:lsdException w:name="HTML Variable" w:semiHidden="1" w:unhideWhenUsed="1"/>
+    <w:lsdException w:name="Normal Table" w:semiHidden="1" w:unhideWhenUsed="1"/>
     <w:lsdException w:name="annotation subject" w:semiHidden="1" w:unhideWhenUsed="1"/>
     <w:lsdException w:name="No List" w:semiHidden="1" w:unhideWhenUsed="1"/>
     <w:lsdException w:name="Outline List 1" w:semiHidden="1" w:unhideWhenUsed="1"/>
@@ -4142,8 +4377,10 @@
     <w:lsdException w:name="Table Subtle 2" w:semiHidden="1" w:unhideWhenUsed="1"/>
     <w:lsdException w:name="Table Web 1" w:semiHidden="1" w:unhideWhenUsed="1"/>
     <w:lsdException w:name="Table Web 2" w:semiHidden="1" w:unhideWhenUsed="1"/>
+    <w:lsdException w:name="Table Web 3" w:semiHidden="1" w:unhideWhenUsed="1"/>
     <w:lsdException w:name="Balloon Text" w:semiHidden="1" w:unhideWhenUsed="1"/>
     <w:lsdException w:name="Table Grid" w:uiPriority="39"/>
+    <w:lsdException w:name="Table Theme" w:semiHidden="1" w:unhideWhenUsed="1"/>
     <w:lsdException w:name="Placeholder Text" w:semiHidden="1"/>
     <w:lsdException w:name="No Spacing" w:uiPriority="1" w:qFormat="1"/>
     <w:lsdException w:name="Light Shading" w:uiPriority="60"/>

</xml_diff>